<commit_message>
fixed grammar in paper
</commit_message>
<xml_diff>
--- a/hw3/cli620_analysis.docx
+++ b/hw3/cli620_analysis.docx
@@ -190,7 +190,13 @@
     </w:p>
     <w:p>
       <w:r>
-        <w:t xml:space="preserve">The datasets used is </w:t>
+        <w:t xml:space="preserve">The datasets used </w:t>
+      </w:r>
+      <w:r>
+        <w:t>are</w:t>
+      </w:r>
+      <w:r>
+        <w:t xml:space="preserve"> </w:t>
       </w:r>
       <w:r>
         <w:t>a</w:t>
@@ -217,7 +223,13 @@
         </w:rPr>
       </w:pPr>
       <w:r>
-        <w:t>This early diabetes detection dataset, pulled down from the UC Irving machine learning repository, has each row represents an individual patient. Each row describes whether they have any of the 16 characteristics of diabetes and a flag of if they were diagnosed with diabetes. Some example characteristics includes age, gender, obese, etc. There are 521 patients in this dataset. The data is mostly binary besides the age field</w:t>
+        <w:t>This early diabetes detection dataset, pulled down from the UC Irving machine learning repository, has each row represent</w:t>
+      </w:r>
+      <w:r>
+        <w:t>ing</w:t>
+      </w:r>
+      <w:r>
+        <w:t xml:space="preserve"> an individual patient. Each row describes whether they have any of the 16 characteristics of diabetes and a flag of if they were diagnosed with diabetes. Some example characteristics includes age, gender, obese, etc. There are 521 patients in this dataset. The data is mostly binary besides the age field</w:t>
       </w:r>
       <w:r>
         <w:t>.</w:t>
@@ -2915,7 +2927,19 @@
         <w:t xml:space="preserve">. </w:t>
       </w:r>
       <w:r>
-        <w:t>PCA is designed to maximize the first k components and minimize the variance of the last p-k components. We try to choose k big enough to make the lost information sufficiently small. [7] Hence, the k at which the cumulative variance converges, is the k we want.</w:t>
+        <w:t xml:space="preserve">PCA is designed to maximize the first k components and minimize the variance of the last p-k components. We try to choose </w:t>
+      </w:r>
+      <w:r>
+        <w:t>a large k</w:t>
+      </w:r>
+      <w:r>
+        <w:t xml:space="preserve"> to </w:t>
+      </w:r>
+      <w:r>
+        <w:t>result in a sufficiently smaller loss of information</w:t>
+      </w:r>
+      <w:r>
+        <w:t>. [7] Hence, the k at which the cumulative variance converges, is the k we want.</w:t>
       </w:r>
       <w:r>
         <w:t xml:space="preserve"> This will minimize the </w:t>
@@ -2926,7 +2950,13 @@
       </w:r>
       <w:proofErr w:type="gramEnd"/>
       <w:r>
-        <w:t xml:space="preserve"> of features but still retain covering all the data. </w:t>
+        <w:t xml:space="preserve"> of features but still retain </w:t>
+      </w:r>
+      <w:r>
+        <w:t xml:space="preserve">and </w:t>
+      </w:r>
+      <w:r>
+        <w:t xml:space="preserve">cover all the data. </w:t>
       </w:r>
       <w:r>
         <w:t xml:space="preserve"> </w:t>
@@ -3013,11 +3043,17 @@
       </w:r>
       <w:proofErr w:type="spellStart"/>
       <w:r>
-        <w:t>peakedness</w:t>
+        <w:t>peakness</w:t>
       </w:r>
       <w:proofErr w:type="spellEnd"/>
       <w:r>
-        <w:t xml:space="preserve"> or flatness of a distribution. See image on the right. We want K to be greater than 0, particularly as high as possible. This indicates that the values in that independent component is more centralized and far away from the other components as possible. If the values are Platykurtic (k&lt;0) then it is more likely to spill into its neighbors. [8]</w:t>
+        <w:t xml:space="preserve"> or flatness of a distribution. See image on the right. We want K to be greater than 0, particularly as high as possible. This indicates that the values in that independent component is more centralized and </w:t>
+      </w:r>
+      <w:r>
+        <w:t xml:space="preserve">distant </w:t>
+      </w:r>
+      <w:r>
+        <w:t>from the other components. If the values are Platykurtic (k&lt;0) then it is more likely to spill into its neighbors. [8]</w:t>
       </w:r>
     </w:p>
     <w:p>
@@ -3165,7 +3201,13 @@
         <w:t>This ends up with two good visuals on how well the respective dimension reduction algorithms separated the data</w:t>
       </w:r>
       <w:r>
-        <w:t xml:space="preserve"> and individual data points that were classified right or wrong</w:t>
+        <w:t xml:space="preserve"> and individual data points that were classified </w:t>
+      </w:r>
+      <w:r>
+        <w:t xml:space="preserve">as </w:t>
+      </w:r>
+      <w:r>
+        <w:t>right or wrong</w:t>
       </w:r>
       <w:r>
         <w:t xml:space="preserve">. We will also compare the results to the true classes of the data to see how well it did. </w:t>
@@ -3300,19 +3342,19 @@
         </w:drawing>
       </w:r>
       <w:r>
-        <w:t>F1 score is the harmonic mean of the precision values and recall value. Precision is the positive predictive value (true positives/(true positives + false positives)) and recall is the sensitivity value (true positives / (false negatives + true positives)). These two metrics measures 1) how many selected items are relevant and how many relevant items are selected.</w:t>
+        <w:t xml:space="preserve">F1 score is the harmonic mean of the precision values and recall value. Precision is the positive predictive value (true positives/(true positives + false positives)) and recall is the sensitivity value (true positives / (false negatives + true positives)). These two metrics measures 1) how many selected items are relevant and </w:t>
+      </w:r>
+      <w:r>
+        <w:t xml:space="preserve">2) </w:t>
+      </w:r>
+      <w:r>
+        <w:t>how many relevant items are selected.</w:t>
       </w:r>
       <w:r>
         <w:rPr>
           <w:noProof/>
         </w:rPr>
-        <w:t xml:space="preserve"> </w:t>
-      </w:r>
-      <w:r>
-        <w:rPr>
-          <w:noProof/>
-        </w:rPr>
-        <w:t>[</w:t>
+        <w:t xml:space="preserve"> [</w:t>
       </w:r>
       <w:r>
         <w:rPr>
@@ -3331,19 +3373,7 @@
         <w:rPr>
           <w:noProof/>
         </w:rPr>
-        <w:t xml:space="preserve">Confusion Matrix details the amount of </w:t>
-      </w:r>
-      <w:r>
-        <w:rPr>
-          <w:noProof/>
-        </w:rPr>
-        <w:t>true positive, false positive, false negative, true negatives</w:t>
-      </w:r>
-      <w:r>
-        <w:rPr>
-          <w:noProof/>
-        </w:rPr>
-        <w:t xml:space="preserve"> classified</w:t>
+        <w:t>Confusion Matrix details the amount of true positive, false positive, false negative, true negatives classified</w:t>
       </w:r>
       <w:r>
         <w:rPr>
@@ -3853,7 +3883,27 @@
                 <w:sz w:val="18"/>
                 <w:szCs w:val="18"/>
               </w:rPr>
-              <w:t xml:space="preserve"> has challenges giving well defined boundaries. </w:t>
+              <w:t xml:space="preserve"> has challenges </w:t>
+            </w:r>
+            <w:r>
+              <w:rPr>
+                <w:i/>
+                <w:iCs/>
+                <w:color w:val="44546A" w:themeColor="text2"/>
+                <w:sz w:val="18"/>
+                <w:szCs w:val="18"/>
+              </w:rPr>
+              <w:t xml:space="preserve">setting </w:t>
+            </w:r>
+            <w:r>
+              <w:rPr>
+                <w:i/>
+                <w:iCs/>
+                <w:color w:val="44546A" w:themeColor="text2"/>
+                <w:sz w:val="18"/>
+                <w:szCs w:val="18"/>
+              </w:rPr>
+              <w:t xml:space="preserve">well defined boundaries. </w:t>
             </w:r>
             <w:r>
               <w:rPr>
@@ -4386,10 +4436,7 @@
               <w:t>. The lowest criterion value for AIC is 10 component and full covariance. However, 2 component and full has the lowest values for using BIC. Since this is a smaller dataset with fewer features, BIC is more likely to choose models that are too simple</w:t>
             </w:r>
             <w:r>
-              <w:t xml:space="preserve"> </w:t>
-            </w:r>
-            <w:r>
-              <w:t>[4]</w:t>
+              <w:t xml:space="preserve"> [4]</w:t>
             </w:r>
             <w:r>
               <w:t xml:space="preserve">. </w:t>
@@ -4805,11 +4852,9 @@
             <w:r>
               <w:t xml:space="preserve">Clusters </w:t>
             </w:r>
-            <w:proofErr w:type="gramStart"/>
-            <w:r>
-              <w:t>doesn’t</w:t>
-            </w:r>
-            <w:proofErr w:type="gramEnd"/>
+            <w:r>
+              <w:t>does not</w:t>
+            </w:r>
             <w:r>
               <w:t xml:space="preserve"> directly reflect classes</w:t>
             </w:r>
@@ -4883,10 +4928,7 @@
         <w:t>Results</w:t>
       </w:r>
       <w:r>
-        <w:t xml:space="preserve"> / </w:t>
-      </w:r>
-      <w:r>
-        <w:t>Analysis</w:t>
+        <w:t xml:space="preserve"> / Analysis</w:t>
       </w:r>
     </w:p>
     <w:p>
@@ -5090,7 +5132,13 @@
               <w:t xml:space="preserve">dataset. Here the cumulative variance converges </w:t>
             </w:r>
             <w:r>
-              <w:t xml:space="preserve">earlier than the max components at 21 components. </w:t>
+              <w:t xml:space="preserve">earlier than the max components </w:t>
+            </w:r>
+            <w:r>
+              <w:t>of</w:t>
+            </w:r>
+            <w:r>
+              <w:t xml:space="preserve"> 21 components. </w:t>
             </w:r>
             <w:r>
               <w:t xml:space="preserve">This shows that all the data is captured within the first 21 components. </w:t>
@@ -5320,7 +5368,27 @@
                 <w:sz w:val="18"/>
                 <w:szCs w:val="18"/>
               </w:rPr>
-              <w:t xml:space="preserve">In the diabetes dataset, labeling of the first component shows that the data is a bit skewed towards the left. This means that there is indicates that a good portion of the data might be mislabeled after reducing the dimension of the diabetes set. In contrast, the cancer results show good correlation from the labeling of the first component. This shows that we picked </w:t>
+              <w:t xml:space="preserve">In the diabetes dataset, labeling of the first component shows that the data is a bit skewed towards the left. This  indicates that a good portion of the data might be mislabeled after reducing the dimension of the diabetes set. In contrast, the cancer results show good correlation from the labeling of the first component. This </w:t>
+            </w:r>
+            <w:r>
+              <w:rPr>
+                <w:i/>
+                <w:iCs/>
+                <w:color w:val="44546A" w:themeColor="text2"/>
+                <w:sz w:val="18"/>
+                <w:szCs w:val="18"/>
+              </w:rPr>
+              <w:t>exhibit</w:t>
+            </w:r>
+            <w:r>
+              <w:rPr>
+                <w:i/>
+                <w:iCs/>
+                <w:color w:val="44546A" w:themeColor="text2"/>
+                <w:sz w:val="18"/>
+                <w:szCs w:val="18"/>
+              </w:rPr>
+              <w:t xml:space="preserve"> that we picked </w:t>
             </w:r>
             <w:r>
               <w:rPr>
@@ -5529,16 +5597,37 @@
               <w:t xml:space="preserve"> Analysis of kurtosis of with varying components for cancer data</w:t>
             </w:r>
             <w:r>
-              <w:t xml:space="preserve">. The average kurtosis has two peaks, at 12 and at 30. I chose 12 because a reason why kurtosis at 30 is highest is because </w:t>
-            </w:r>
-            <w:r>
-              <w:t>it indicates that there are many compacted peaks</w:t>
+              <w:t xml:space="preserve">. The average kurtosis has two peaks, at 12 and at 30. 12 </w:t>
+            </w:r>
+            <w:r>
+              <w:t xml:space="preserve">is the definitive average </w:t>
+            </w:r>
+            <w:r>
+              <w:t xml:space="preserve">because </w:t>
+            </w:r>
+            <w:r>
+              <w:t xml:space="preserve">the higher </w:t>
+            </w:r>
+            <w:r>
+              <w:t xml:space="preserve">kurtosis at 30 </w:t>
+            </w:r>
+            <w:r>
+              <w:t xml:space="preserve">exhibits </w:t>
+            </w:r>
+            <w:r>
+              <w:t>many compacted peaks</w:t>
             </w:r>
             <w:r>
               <w:t>.</w:t>
             </w:r>
             <w:r>
-              <w:t xml:space="preserve"> This seems indicates overfitting.  </w:t>
+              <w:t xml:space="preserve"> This seems </w:t>
+            </w:r>
+            <w:r>
+              <w:t xml:space="preserve">to </w:t>
+            </w:r>
+            <w:r>
+              <w:t xml:space="preserve">indicate overfitting.  </w:t>
             </w:r>
           </w:p>
         </w:tc>
@@ -5726,7 +5815,7 @@
                 <w:sz w:val="18"/>
                 <w:szCs w:val="18"/>
               </w:rPr>
-              <w:t xml:space="preserve"> </w:t>
+              <w:t xml:space="preserve"> These are visualization of the first two components using the ICA parameters mentioned above for the diabetes and breast cancer dataset, respectively from left to right. The datapoints in both components very jumbled. This indicates that the reduced dataset will predict the true labels poorly. It is important to note that the axis have small range. This shows the parameters obtained </w:t>
             </w:r>
             <w:r>
               <w:rPr>
@@ -5736,7 +5825,7 @@
                 <w:sz w:val="18"/>
                 <w:szCs w:val="18"/>
               </w:rPr>
-              <w:t xml:space="preserve">These are visualization of the first two components using the </w:t>
+              <w:t xml:space="preserve">desired values </w:t>
             </w:r>
             <w:r>
               <w:rPr>
@@ -5746,7 +5835,7 @@
                 <w:sz w:val="18"/>
                 <w:szCs w:val="18"/>
               </w:rPr>
-              <w:t>I</w:t>
+              <w:t xml:space="preserve">with kurtosis in figures 13 and 14; The components are tightly packed together but still on top of each other. This shows that ICA is not a good technique for these two datasets. </w:t>
             </w:r>
             <w:r>
               <w:rPr>
@@ -5756,7 +5845,7 @@
                 <w:sz w:val="18"/>
                 <w:szCs w:val="18"/>
               </w:rPr>
-              <w:t>CA parameters mentioned above for the diabetes and breast cancer dataset, respectively from left to right.</w:t>
+              <w:t>ICA is good for datasets</w:t>
             </w:r>
             <w:r>
               <w:rPr>
@@ -5766,7 +5855,7 @@
                 <w:sz w:val="18"/>
                 <w:szCs w:val="18"/>
               </w:rPr>
-              <w:t xml:space="preserve"> The datapoints in both components very jumbled. This indicates that the reduced dataset will predict the true labels poorly. It is important to note that the axis have small range. This shows the parameters obtained what we want with kurtosis in figures 13 and 14; The components are tightly packed together but still on top of each other. This shows that ICA is not a good technique for these two datasets. </w:t>
+              <w:t xml:space="preserve">, where </w:t>
             </w:r>
             <w:r>
               <w:rPr>
@@ -5776,7 +5865,7 @@
                 <w:sz w:val="18"/>
                 <w:szCs w:val="18"/>
               </w:rPr>
-              <w:t xml:space="preserve">ICA is good for datasets the two labels are statistically independent of each other. This shows that the two labels in both sets have dependencies </w:t>
+              <w:t xml:space="preserve">the two labels are statistically independent of each other. This shows that the two labels in both sets have dependencies </w:t>
             </w:r>
             <w:r>
               <w:rPr>
@@ -6330,37 +6419,7 @@
                 <w:sz w:val="18"/>
                 <w:szCs w:val="18"/>
               </w:rPr>
-              <w:t xml:space="preserve">Figures 19-20:  </w:t>
-            </w:r>
-            <w:r>
-              <w:rPr>
-                <w:i/>
-                <w:iCs/>
-                <w:color w:val="44546A" w:themeColor="text2"/>
-                <w:sz w:val="18"/>
-                <w:szCs w:val="18"/>
-              </w:rPr>
-              <w:t xml:space="preserve">These are visualization of the first two components using the </w:t>
-            </w:r>
-            <w:r>
-              <w:rPr>
-                <w:i/>
-                <w:iCs/>
-                <w:color w:val="44546A" w:themeColor="text2"/>
-                <w:sz w:val="18"/>
-                <w:szCs w:val="18"/>
-              </w:rPr>
-              <w:t xml:space="preserve">RP </w:t>
-            </w:r>
-            <w:r>
-              <w:rPr>
-                <w:i/>
-                <w:iCs/>
-                <w:color w:val="44546A" w:themeColor="text2"/>
-                <w:sz w:val="18"/>
-                <w:szCs w:val="18"/>
-              </w:rPr>
-              <w:t>parameters mentioned above for the diabetes and breast cancer dataset, respectively from left to right.</w:t>
+              <w:t>Figures 19-20:  These are visualization of the first two components using the RP parameters mentioned above for the diabetes and breast cancer dataset, respectively from left to right.</w:t>
             </w:r>
             <w:r>
               <w:rPr>
@@ -6828,7 +6887,7 @@
                 <w:sz w:val="18"/>
                 <w:szCs w:val="18"/>
               </w:rPr>
-              <w:t xml:space="preserve"> </w:t>
+              <w:t xml:space="preserve"> These are visualization of the first two components using the </w:t>
             </w:r>
             <w:r>
               <w:rPr>
@@ -6838,7 +6897,7 @@
                 <w:sz w:val="18"/>
                 <w:szCs w:val="18"/>
               </w:rPr>
-              <w:t xml:space="preserve">These are visualization of the first two components using the </w:t>
+              <w:t>K</w:t>
             </w:r>
             <w:r>
               <w:rPr>
@@ -6848,7 +6907,7 @@
                 <w:sz w:val="18"/>
                 <w:szCs w:val="18"/>
               </w:rPr>
-              <w:t>K</w:t>
+              <w:t>PCA parameters mentioned above for the diabetes and breast cancer dataset, respectively from left to right.</w:t>
             </w:r>
             <w:r>
               <w:rPr>
@@ -6858,7 +6917,7 @@
                 <w:sz w:val="18"/>
                 <w:szCs w:val="18"/>
               </w:rPr>
-              <w:t>PCA parameters mentioned above for the diabetes and breast cancer dataset, respectively from left to right.</w:t>
+              <w:t xml:space="preserve"> The PCA results are very similar to KPCA components</w:t>
             </w:r>
             <w:r>
               <w:rPr>
@@ -6868,7 +6927,7 @@
                 <w:sz w:val="18"/>
                 <w:szCs w:val="18"/>
               </w:rPr>
-              <w:t xml:space="preserve"> The PCA results are very similar to KPCA components</w:t>
+              <w:t xml:space="preserve">, which makes sense because the distribution of the components in Figure 21 </w:t>
             </w:r>
             <w:r>
               <w:rPr>
@@ -6878,7 +6937,7 @@
                 <w:sz w:val="18"/>
                 <w:szCs w:val="18"/>
               </w:rPr>
-              <w:t xml:space="preserve">, which makes sense because the distribution of the components in Figure 21 </w:t>
+              <w:t xml:space="preserve"> </w:t>
             </w:r>
             <w:r>
               <w:rPr>
@@ -6888,7 +6947,7 @@
                 <w:sz w:val="18"/>
                 <w:szCs w:val="18"/>
               </w:rPr>
-              <w:t xml:space="preserve"> </w:t>
+              <w:t xml:space="preserve">for the sigmoid kernel are the same as Figure 9. Though this is true, the other kernels have </w:t>
             </w:r>
             <w:r>
               <w:rPr>
@@ -6898,7 +6957,37 @@
                 <w:sz w:val="18"/>
                 <w:szCs w:val="18"/>
               </w:rPr>
-              <w:t xml:space="preserve">for the sigmoid kernel are the same as Figure 9. Though this is true, the other kernels have worst performance than the sigmoid kernel. This indicate that using PCA is sufficient for this diabetes dataset. </w:t>
+              <w:t xml:space="preserve">a </w:t>
+            </w:r>
+            <w:r>
+              <w:rPr>
+                <w:i/>
+                <w:iCs/>
+                <w:color w:val="44546A" w:themeColor="text2"/>
+                <w:sz w:val="18"/>
+                <w:szCs w:val="18"/>
+              </w:rPr>
+              <w:t>wors</w:t>
+            </w:r>
+            <w:r>
+              <w:rPr>
+                <w:i/>
+                <w:iCs/>
+                <w:color w:val="44546A" w:themeColor="text2"/>
+                <w:sz w:val="18"/>
+                <w:szCs w:val="18"/>
+              </w:rPr>
+              <w:t>e</w:t>
+            </w:r>
+            <w:r>
+              <w:rPr>
+                <w:i/>
+                <w:iCs/>
+                <w:color w:val="44546A" w:themeColor="text2"/>
+                <w:sz w:val="18"/>
+                <w:szCs w:val="18"/>
+              </w:rPr>
+              <w:t xml:space="preserve"> performance than the sigmoid kernel. This indicate that using PCA is sufficient for this diabetes dataset. </w:t>
             </w:r>
             <w:r>
               <w:rPr>
@@ -9101,7 +9190,19 @@
           </w:tcPr>
           <w:p>
             <w:r>
-              <w:t>We want to analyze the effects of reducing the dimensionality prior to clustering. I will only look at only diabetes dataset because we used it in the previous assignments</w:t>
+              <w:t xml:space="preserve">We want to analyze the effects of reducing the dimensionality prior to clustering. </w:t>
+            </w:r>
+            <w:r>
+              <w:t>We</w:t>
+            </w:r>
+            <w:r>
+              <w:t xml:space="preserve"> will only look at </w:t>
+            </w:r>
+            <w:r>
+              <w:t>the</w:t>
+            </w:r>
+            <w:r>
+              <w:t xml:space="preserve"> diabetes dataset because we used it in the previous assignments</w:t>
             </w:r>
             <w:r>
               <w:t>. W</w:t>
@@ -9113,7 +9214,13 @@
               <w:t>the reduced</w:t>
             </w:r>
             <w:r>
-              <w:t xml:space="preserve"> datasets. </w:t>
+              <w:t xml:space="preserve"> datasets</w:t>
+            </w:r>
+            <w:r>
+              <w:t xml:space="preserve"> as well</w:t>
+            </w:r>
+            <w:r>
+              <w:t xml:space="preserve">. </w:t>
             </w:r>
             <w:r>
               <w:t xml:space="preserve">To be consistent for a fair comparison, a cluster of 2 is used. </w:t>
@@ -9515,7 +9622,13 @@
           </w:tcPr>
           <w:p>
             <w:r>
-              <w:t xml:space="preserve">Roughly same results as </w:t>
+              <w:t xml:space="preserve">Roughly </w:t>
+            </w:r>
+            <w:r>
+              <w:t xml:space="preserve">have the </w:t>
+            </w:r>
+            <w:r>
+              <w:t xml:space="preserve">same results as </w:t>
             </w:r>
             <w:proofErr w:type="spellStart"/>
             <w:r>
@@ -9773,7 +9886,10 @@
               <w:t xml:space="preserve">, </w:t>
             </w:r>
             <w:r>
-              <w:t xml:space="preserve">I may use </w:t>
+              <w:t>we</w:t>
+            </w:r>
+            <w:r>
+              <w:t xml:space="preserve"> may use </w:t>
             </w:r>
             <w:r>
               <w:t xml:space="preserve">Linear Discriminant Analysis </w:t>
@@ -9782,13 +9898,19 @@
               <w:t xml:space="preserve">(LDA) </w:t>
             </w:r>
             <w:r>
-              <w:t xml:space="preserve">because the </w:t>
-            </w:r>
-            <w:r>
-              <w:t xml:space="preserve">from this experiment the </w:t>
-            </w:r>
-            <w:r>
-              <w:t xml:space="preserve">data appears linear and </w:t>
+              <w:t xml:space="preserve">because </w:t>
+            </w:r>
+            <w:r>
+              <w:t xml:space="preserve">the </w:t>
+            </w:r>
+            <w:r>
+              <w:t xml:space="preserve">data appears linear </w:t>
+            </w:r>
+            <w:r>
+              <w:t xml:space="preserve">from this experiment </w:t>
+            </w:r>
+            <w:r>
+              <w:t xml:space="preserve">and </w:t>
             </w:r>
             <w:r>
               <w:t xml:space="preserve">LDA </w:t>
@@ -9800,7 +9922,16 @@
               <w:t xml:space="preserve"> the classes</w:t>
             </w:r>
             <w:r>
-              <w:t xml:space="preserve"> which would make the analysis interesting to compare PCA and LDA</w:t>
+              <w:t xml:space="preserve">. It </w:t>
+            </w:r>
+            <w:r>
+              <w:t xml:space="preserve">would make the analysis interesting </w:t>
+            </w:r>
+            <w:r>
+              <w:t xml:space="preserve">if we were to </w:t>
+            </w:r>
+            <w:r>
+              <w:t>compare PCA and LDA</w:t>
             </w:r>
             <w:r>
               <w:t xml:space="preserve">. </w:t>
@@ -10106,7 +10237,13 @@
               <w:t xml:space="preserve">false positives increased significantly. </w:t>
             </w:r>
             <w:r>
-              <w:t xml:space="preserve">This brings us back to the reasoning in the previous section where more was allocated to the KPCA silhouette for cluster 1 from cluster 2. The explanation is that the sigmoid kernel may have overfitted the data and providing misleading </w:t>
+              <w:t>This brings us back to the reasoning in the previous section where more was allocated to the KPCA silhouette for cluster 1 from cluster 2. The explanation is that the sigmoid kernel may have overfitted the data and provid</w:t>
+            </w:r>
+            <w:r>
+              <w:t>ed</w:t>
+            </w:r>
+            <w:r>
+              <w:t xml:space="preserve"> misleading </w:t>
             </w:r>
             <w:r>
               <w:t xml:space="preserve">correlations </w:t>
@@ -10286,7 +10423,13 @@
               <w:t xml:space="preserve"> EM</w:t>
             </w:r>
             <w:r>
-              <w:t xml:space="preserve"> clusters. This gives us the hypothesis that if the resulting true clusters has well-defined shapes then the neural net will be able to correct the belief in training. </w:t>
+              <w:t xml:space="preserve"> clusters. This gives us the hypothesis that if the resulting true clusters ha</w:t>
+            </w:r>
+            <w:r>
+              <w:t>ve</w:t>
+            </w:r>
+            <w:r>
+              <w:t xml:space="preserve"> well-defined shapes then the neural net will be able to correct the belief in training. </w:t>
             </w:r>
           </w:p>
           <w:p>
@@ -10351,7 +10494,13 @@
               </w:drawing>
             </w:r>
             <w:r>
-              <w:t xml:space="preserve">To show this this hypothesis, we look at the other algorithm true clusters and error types. The best example is </w:t>
+              <w:t>To show this hypothesis, we look at the other algorithm</w:t>
+            </w:r>
+            <w:r>
+              <w:t>’s</w:t>
+            </w:r>
+            <w:r>
+              <w:t xml:space="preserve"> true clusters and error types. The best example is </w:t>
             </w:r>
             <w:proofErr w:type="spellStart"/>
             <w:r>
@@ -10359,19 +10508,28 @@
             </w:r>
             <w:proofErr w:type="spellEnd"/>
             <w:r>
-              <w:t xml:space="preserve"> on ICA, </w:t>
-            </w:r>
-            <w:r>
-              <w:t xml:space="preserve">there are very little well-defined features in the true clusters. This insinuate </w:t>
-            </w:r>
-            <w:r>
-              <w:t xml:space="preserve">it will lead to less of the correct positives being selected </w:t>
+              <w:t xml:space="preserve"> on ICA, there are very little well-defined features in the true clusters. This insinuate </w:t>
+            </w:r>
+            <w:r>
+              <w:t xml:space="preserve">less </w:t>
+            </w:r>
+            <w:r>
+              <w:t xml:space="preserve">true </w:t>
+            </w:r>
+            <w:r>
+              <w:t xml:space="preserve">positives selected </w:t>
             </w:r>
             <w:r>
               <w:t>and</w:t>
             </w:r>
             <w:r>
-              <w:t xml:space="preserve"> more false positives because the labels are so spread out. </w:t>
+              <w:t xml:space="preserve"> more false positives because the labels are </w:t>
+            </w:r>
+            <w:r>
+              <w:t xml:space="preserve">significantly </w:t>
+            </w:r>
+            <w:r>
+              <w:t xml:space="preserve">spread out. </w:t>
             </w:r>
             <w:r>
               <w:t xml:space="preserve">This is seen throughout </w:t>
@@ -10380,7 +10538,18 @@
               <w:t>all combinations of the dimension reducing algorithms</w:t>
             </w:r>
             <w:r>
-              <w:t xml:space="preserve">, no matter if we are using </w:t>
+              <w:t xml:space="preserve">, </w:t>
+            </w:r>
+            <w:proofErr w:type="gramStart"/>
+            <w:r>
+              <w:t>whether or not</w:t>
+            </w:r>
+            <w:proofErr w:type="gramEnd"/>
+            <w:r>
+              <w:t xml:space="preserve"> </w:t>
+            </w:r>
+            <w:r>
+              <w:t xml:space="preserve">we are using </w:t>
             </w:r>
             <w:proofErr w:type="spellStart"/>
             <w:r>
@@ -10453,7 +10622,13 @@
               </w:drawing>
             </w:r>
             <w:r>
-              <w:t xml:space="preserve">This brings us to the conclusion that neural net can correct the fuzzy borders of the </w:t>
+              <w:t xml:space="preserve">This </w:t>
+            </w:r>
+            <w:r>
+              <w:t xml:space="preserve">concludes </w:t>
+            </w:r>
+            <w:r>
+              <w:t xml:space="preserve">that neural net can correct the fuzzy borders of the </w:t>
             </w:r>
             <w:proofErr w:type="spellStart"/>
             <w:r>
@@ -11987,6 +12162,36 @@
       <w:u w:val="single"/>
     </w:rPr>
   </w:style>
+  <w:style w:type="paragraph" w:styleId="BalloonText">
+    <w:name w:val="Balloon Text"/>
+    <w:basedOn w:val="Normal"/>
+    <w:link w:val="BalloonTextChar"/>
+    <w:uiPriority w:val="99"/>
+    <w:semiHidden/>
+    <w:unhideWhenUsed/>
+    <w:rsid w:val="00AE1A8E"/>
+    <w:pPr>
+      <w:spacing w:after="0" w:line="240" w:lineRule="auto"/>
+    </w:pPr>
+    <w:rPr>
+      <w:rFonts w:ascii="Segoe UI" w:hAnsi="Segoe UI" w:cs="Segoe UI"/>
+      <w:sz w:val="18"/>
+      <w:szCs w:val="18"/>
+    </w:rPr>
+  </w:style>
+  <w:style w:type="character" w:customStyle="1" w:styleId="BalloonTextChar">
+    <w:name w:val="Balloon Text Char"/>
+    <w:basedOn w:val="DefaultParagraphFont"/>
+    <w:link w:val="BalloonText"/>
+    <w:uiPriority w:val="99"/>
+    <w:semiHidden/>
+    <w:rsid w:val="00AE1A8E"/>
+    <w:rPr>
+      <w:rFonts w:ascii="Segoe UI" w:hAnsi="Segoe UI" w:cs="Segoe UI"/>
+      <w:sz w:val="18"/>
+      <w:szCs w:val="18"/>
+    </w:rPr>
+  </w:style>
 </w:styles>
 </file>
 
@@ -12290,7 +12495,7 @@
 </file>
 
 <file path=customXml/itemProps1.xml><?xml version="1.0" encoding="utf-8"?>
-<ds:datastoreItem xmlns:ds="http://schemas.openxmlformats.org/officeDocument/2006/customXml" ds:itemID="{7F051BC3-71D9-43AC-ADB1-E66EF8CC65EA}">
+<ds:datastoreItem xmlns:ds="http://schemas.openxmlformats.org/officeDocument/2006/customXml" ds:itemID="{E237FC17-AFE6-4EBF-BD35-DA4D4BF58954}">
   <ds:schemaRefs>
     <ds:schemaRef ds:uri="http://schemas.openxmlformats.org/officeDocument/2006/bibliography"/>
   </ds:schemaRefs>

</xml_diff>